<commit_message>
Added a hyperlink for online availability
</commit_message>
<xml_diff>
--- a/Oleg Pedorenko.docx
+++ b/Oleg Pedorenko.docx
@@ -110,7 +110,7 @@
                 <w:lang w:val="en-US"/>
               </w:rPr>
             </w:pPr>
-            <w:hyperlink r:id="rId5" w:history="1">
+            <w:hyperlink r:id="rId6" w:history="1">
               <w:r>
                 <w:rPr>
                   <w:rStyle w:val="a4"/>
@@ -1577,47 +1577,65 @@
           <w:lang w:val="en-US"/>
         </w:rPr>
       </w:pPr>
-    </w:p>
-    <w:p>
-      <w:pPr>
-        <w:rPr>
-          <w:sz w:val="24"/>
-          <w:lang w:val="en-US"/>
-        </w:rPr>
-      </w:pPr>
-      <w:r>
-        <w:rPr>
-          <w:sz w:val="24"/>
-          <w:lang w:val="en-US"/>
-        </w:rPr>
-        <w:t xml:space="preserve">An online copy of this CV is </w:t>
-      </w:r>
-      <w:proofErr w:type="spellStart"/>
-      <w:r>
-        <w:rPr>
-          <w:sz w:val="24"/>
-          <w:lang w:val="en-US"/>
-        </w:rPr>
-        <w:t>availaible</w:t>
-      </w:r>
-      <w:proofErr w:type="spellEnd"/>
-      <w:r>
-        <w:rPr>
-          <w:sz w:val="24"/>
-          <w:lang w:val="en-US"/>
-        </w:rPr>
-        <w:t xml:space="preserve"> at</w:t>
-      </w:r>
-    </w:p>
-    <w:p>
-      <w:pPr>
-        <w:rPr>
-          <w:sz w:val="24"/>
-          <w:lang w:val="en-US"/>
-        </w:rPr>
-      </w:pPr>
       <w:bookmarkStart w:id="0" w:name="_GoBack"/>
       <w:bookmarkEnd w:id="0"/>
+    </w:p>
+    <w:p>
+      <w:pPr>
+        <w:rPr>
+          <w:sz w:val="24"/>
+          <w:lang w:val="en-US"/>
+        </w:rPr>
+      </w:pPr>
+      <w:r>
+        <w:rPr>
+          <w:sz w:val="24"/>
+          <w:lang w:val="en-US"/>
+        </w:rPr>
+        <w:t xml:space="preserve">An online copy of this CV is </w:t>
+      </w:r>
+      <w:proofErr w:type="spellStart"/>
+      <w:r>
+        <w:rPr>
+          <w:sz w:val="24"/>
+          <w:lang w:val="en-US"/>
+        </w:rPr>
+        <w:t>availaible</w:t>
+      </w:r>
+      <w:proofErr w:type="spellEnd"/>
+      <w:r>
+        <w:rPr>
+          <w:sz w:val="24"/>
+          <w:lang w:val="en-US"/>
+        </w:rPr>
+        <w:t xml:space="preserve"> at</w:t>
+      </w:r>
+    </w:p>
+    <w:p>
+      <w:pPr>
+        <w:rPr>
+          <w:sz w:val="24"/>
+          <w:lang w:val="en-US"/>
+        </w:rPr>
+      </w:pPr>
+      <w:hyperlink r:id="rId7" w:history="1">
+        <w:r>
+          <w:rPr>
+            <w:rStyle w:val="a4"/>
+            <w:sz w:val="24"/>
+            <w:lang w:val="en-US"/>
+          </w:rPr>
+          <w:t>https://github.com/auliere/CurriculumVitae/raw/master/Oleg%20Pedorenko.pdf</w:t>
+        </w:r>
+      </w:hyperlink>
+    </w:p>
+    <w:p>
+      <w:pPr>
+        <w:rPr>
+          <w:sz w:val="24"/>
+          <w:lang w:val="en-US"/>
+        </w:rPr>
+      </w:pPr>
     </w:p>
     <w:sectPr>
       <w:pgSz w:w="11906" w:h="16838"/>
@@ -2584,4 +2602,16 @@
     </a:ext>
   </a:extLst>
 </a:theme>
+</file>
+
+<file path=customXml/item1.xml><?xml version="1.0" encoding="utf-8"?>
+<b:Sources xmlns:b="http://schemas.openxmlformats.org/officeDocument/2006/bibliography" xmlns="http://schemas.openxmlformats.org/officeDocument/2006/bibliography" SelectedStyle="\APASixthEditionOfficeOnline.xsl" StyleName="APA" Version="6"/>
+</file>
+
+<file path=customXml/itemProps1.xml><?xml version="1.0" encoding="utf-8"?>
+<ds:datastoreItem xmlns:ds="http://schemas.openxmlformats.org/officeDocument/2006/customXml" ds:itemID="{3DAF4613-64D8-41BE-9B60-904C8F68F040}">
+  <ds:schemaRefs>
+    <ds:schemaRef ds:uri="http://schemas.openxmlformats.org/officeDocument/2006/bibliography"/>
+  </ds:schemaRefs>
+</ds:datastoreItem>
 </file>
</xml_diff>

<commit_message>
Updated CV and added a picture
</commit_message>
<xml_diff>
--- a/Oleg Pedorenko.docx
+++ b/Oleg Pedorenko.docx
@@ -4,20 +4,92 @@
   <w:body>
     <w:p>
       <w:pPr>
-        <w:pStyle w:val="a6"/>
-      </w:pPr>
-      <w:r>
-        <w:t xml:space="preserve">Oleg </w:t>
-      </w:r>
-      <w:proofErr w:type="spellStart"/>
-      <w:r>
-        <w:t>Pedorenko</w:t>
-      </w:r>
-      <w:proofErr w:type="spellEnd"/>
+        <w:pStyle w:val="Title"/>
+      </w:pPr>
+      <w:r>
+        <w:rPr>
+          <w:noProof/>
+        </w:rPr>
+        <w:drawing>
+          <wp:anchor distT="0" distB="0" distL="114300" distR="114300" simplePos="0" relativeHeight="251658240" behindDoc="1" locked="0" layoutInCell="1" allowOverlap="1" wp14:anchorId="63A79F14" wp14:editId="308EB79B">
+            <wp:simplePos x="0" y="0"/>
+            <wp:positionH relativeFrom="column">
+              <wp:posOffset>5056505</wp:posOffset>
+            </wp:positionH>
+            <wp:positionV relativeFrom="paragraph">
+              <wp:posOffset>23495</wp:posOffset>
+            </wp:positionV>
+            <wp:extent cx="1120140" cy="1498600"/>
+            <wp:effectExtent l="19050" t="19050" r="22860" b="25400"/>
+            <wp:wrapTight wrapText="bothSides">
+              <wp:wrapPolygon edited="0">
+                <wp:start x="-367" y="-275"/>
+                <wp:lineTo x="-367" y="21692"/>
+                <wp:lineTo x="21673" y="21692"/>
+                <wp:lineTo x="21673" y="-275"/>
+                <wp:lineTo x="-367" y="-275"/>
+              </wp:wrapPolygon>
+            </wp:wrapTight>
+            <wp:docPr id="1" name="Picture 1" descr="https://pp.vk.me/c416329/v416329198/73ce/BXUchcPVTRk.jpg"/>
+            <wp:cNvGraphicFramePr>
+              <a:graphicFrameLocks xmlns:a="http://schemas.openxmlformats.org/drawingml/2006/main" noChangeAspect="1"/>
+            </wp:cNvGraphicFramePr>
+            <a:graphic xmlns:a="http://schemas.openxmlformats.org/drawingml/2006/main">
+              <a:graphicData uri="http://schemas.openxmlformats.org/drawingml/2006/picture">
+                <pic:pic xmlns:pic="http://schemas.openxmlformats.org/drawingml/2006/picture">
+                  <pic:nvPicPr>
+                    <pic:cNvPr id="0" name="Picture 1" descr="https://pp.vk.me/c416329/v416329198/73ce/BXUchcPVTRk.jpg"/>
+                    <pic:cNvPicPr>
+                      <a:picLocks noChangeAspect="1" noChangeArrowheads="1"/>
+                    </pic:cNvPicPr>
+                  </pic:nvPicPr>
+                  <pic:blipFill>
+                    <a:blip r:embed="rId6" cstate="print">
+                      <a:extLst>
+                        <a:ext uri="{28A0092B-C50C-407E-A947-70E740481C1C}">
+                          <a14:useLocalDpi xmlns:a14="http://schemas.microsoft.com/office/drawing/2010/main" val="0"/>
+                        </a:ext>
+                      </a:extLst>
+                    </a:blip>
+                    <a:srcRect/>
+                    <a:stretch>
+                      <a:fillRect/>
+                    </a:stretch>
+                  </pic:blipFill>
+                  <pic:spPr bwMode="auto">
+                    <a:xfrm>
+                      <a:off x="0" y="0"/>
+                      <a:ext cx="1120140" cy="1498600"/>
+                    </a:xfrm>
+                    <a:prstGeom prst="rect">
+                      <a:avLst/>
+                    </a:prstGeom>
+                    <a:noFill/>
+                    <a:ln>
+                      <a:solidFill>
+                        <a:schemeClr val="tx1"/>
+                      </a:solidFill>
+                    </a:ln>
+                  </pic:spPr>
+                </pic:pic>
+              </a:graphicData>
+            </a:graphic>
+            <wp14:sizeRelH relativeFrom="page">
+              <wp14:pctWidth>0</wp14:pctWidth>
+            </wp14:sizeRelH>
+            <wp14:sizeRelV relativeFrom="page">
+              <wp14:pctHeight>0</wp14:pctHeight>
+            </wp14:sizeRelV>
+          </wp:anchor>
+        </w:drawing>
+      </w:r>
+      <w:r>
+        <w:t>Oleg Pedorenko</w:t>
+      </w:r>
     </w:p>
     <w:tbl>
       <w:tblPr>
-        <w:tblStyle w:val="a3"/>
+        <w:tblStyle w:val="TableGrid"/>
         <w:tblW w:w="0" w:type="auto"/>
         <w:tblBorders>
           <w:top w:val="none" w:sz="0" w:space="0" w:color="auto"/>
@@ -31,8 +103,8 @@
       </w:tblPr>
       <w:tblGrid>
         <w:gridCol w:w="1129"/>
-        <w:gridCol w:w="3702"/>
-        <w:gridCol w:w="4808"/>
+        <w:gridCol w:w="3124"/>
+        <w:gridCol w:w="2977"/>
       </w:tblGrid>
       <w:tr>
         <w:tc>
@@ -40,26 +112,40 @@
             <w:tcW w:w="1129" w:type="dxa"/>
           </w:tcPr>
           <w:p>
+            <w:pPr>
+              <w:rPr>
+                <w:sz w:val="24"/>
+              </w:rPr>
+            </w:pPr>
             <w:r>
               <w:rPr>
+                <w:sz w:val="24"/>
                 <w:lang w:val="en-US"/>
               </w:rPr>
               <w:t>e</w:t>
             </w:r>
             <w:r>
+              <w:rPr>
+                <w:sz w:val="24"/>
+              </w:rPr>
               <w:t>-</w:t>
             </w:r>
             <w:r>
               <w:rPr>
+                <w:sz w:val="24"/>
                 <w:lang w:val="en-US"/>
               </w:rPr>
               <w:t>mail</w:t>
             </w:r>
             <w:r>
+              <w:rPr>
+                <w:sz w:val="24"/>
+              </w:rPr>
               <w:t>:</w:t>
             </w:r>
             <w:r>
               <w:rPr>
+                <w:sz w:val="24"/>
                 <w:lang w:val="en-US"/>
               </w:rPr>
               <w:t xml:space="preserve"> </w:t>
@@ -68,11 +154,13 @@
           <w:p>
             <w:pPr>
               <w:rPr>
+                <w:sz w:val="24"/>
                 <w:lang w:val="en-US"/>
               </w:rPr>
             </w:pPr>
             <w:r>
               <w:rPr>
+                <w:sz w:val="24"/>
                 <w:lang w:val="en-US"/>
               </w:rPr>
               <w:t xml:space="preserve">phone: </w:t>
@@ -81,78 +169,88 @@
           <w:p>
             <w:pPr>
               <w:rPr>
+                <w:sz w:val="24"/>
                 <w:lang w:val="en-US"/>
               </w:rPr>
             </w:pPr>
-            <w:proofErr w:type="spellStart"/>
+          </w:p>
+          <w:p>
+            <w:pPr>
+              <w:rPr>
+                <w:sz w:val="24"/>
+                <w:lang w:val="en-US"/>
+              </w:rPr>
+            </w:pPr>
             <w:r>
               <w:rPr>
+                <w:sz w:val="24"/>
                 <w:lang w:val="en-US"/>
               </w:rPr>
-              <w:t>skype</w:t>
-            </w:r>
-            <w:proofErr w:type="spellEnd"/>
-            <w:r>
-              <w:rPr>
-                <w:lang w:val="en-US"/>
-              </w:rPr>
-              <w:t>:</w:t>
+              <w:t>skype:</w:t>
             </w:r>
           </w:p>
         </w:tc>
         <w:tc>
           <w:tcPr>
-            <w:tcW w:w="3702" w:type="dxa"/>
+            <w:tcW w:w="3124" w:type="dxa"/>
           </w:tcPr>
           <w:p>
             <w:pPr>
               <w:rPr>
+                <w:sz w:val="24"/>
                 <w:lang w:val="en-US"/>
               </w:rPr>
             </w:pPr>
-            <w:hyperlink r:id="rId6" w:history="1">
+            <w:hyperlink r:id="rId7" w:history="1">
               <w:r>
                 <w:rPr>
-                  <w:rStyle w:val="a4"/>
+                  <w:rStyle w:val="Hyperlink"/>
+                  <w:sz w:val="24"/>
                   <w:lang w:val="en-US"/>
                 </w:rPr>
                 <w:t>oleg</w:t>
               </w:r>
               <w:r>
                 <w:rPr>
-                  <w:rStyle w:val="a4"/>
+                  <w:rStyle w:val="Hyperlink"/>
+                  <w:sz w:val="24"/>
                 </w:rPr>
                 <w:t>.</w:t>
               </w:r>
               <w:r>
                 <w:rPr>
-                  <w:rStyle w:val="a4"/>
+                  <w:rStyle w:val="Hyperlink"/>
+                  <w:sz w:val="24"/>
                   <w:lang w:val="en-US"/>
                 </w:rPr>
                 <w:t>pedorenko</w:t>
               </w:r>
               <w:r>
                 <w:rPr>
-                  <w:rStyle w:val="a4"/>
+                  <w:rStyle w:val="Hyperlink"/>
+                  <w:sz w:val="24"/>
                 </w:rPr>
                 <w:t>@</w:t>
               </w:r>
               <w:r>
                 <w:rPr>
-                  <w:rStyle w:val="a4"/>
+                  <w:rStyle w:val="Hyperlink"/>
+                  <w:sz w:val="24"/>
                   <w:lang w:val="en-US"/>
                 </w:rPr>
                 <w:t>gmail</w:t>
               </w:r>
               <w:r>
                 <w:rPr>
-                  <w:rStyle w:val="a4"/>
+                  <w:rStyle w:val="Hyperlink"/>
+                  <w:sz w:val="24"/>
                 </w:rPr>
                 <w:t>.</w:t>
               </w:r>
               <w:r>
                 <w:rPr>
-                  <w:rStyle w:val="a4"/>
+                  <w:rStyle w:val="Hyperlink"/>
+                  <w:sz w:val="24"/>
                   <w:lang w:val="en-US"/>
                 </w:rPr>
                 <w:t>com</w:t>
@@ -162,11 +260,13 @@
           <w:p>
             <w:pPr>
               <w:rPr>
+                <w:sz w:val="24"/>
                 <w:lang w:val="en-US"/>
               </w:rPr>
             </w:pPr>
             <w:r>
               <w:rPr>
+                <w:sz w:val="24"/>
                 <w:lang w:val="en-US"/>
               </w:rPr>
               <w:t>+38 (063) 481-7-184</w:t>
@@ -175,11 +275,28 @@
           <w:p>
             <w:pPr>
               <w:rPr>
+                <w:sz w:val="24"/>
                 <w:lang w:val="en-US"/>
               </w:rPr>
             </w:pPr>
             <w:r>
               <w:rPr>
+                <w:sz w:val="24"/>
+                <w:lang w:val="en-US"/>
+              </w:rPr>
+              <w:t>+38 (068) 171-69-45</w:t>
+            </w:r>
+          </w:p>
+          <w:p>
+            <w:pPr>
+              <w:rPr>
+                <w:sz w:val="24"/>
+                <w:lang w:val="en-US"/>
+              </w:rPr>
+            </w:pPr>
+            <w:r>
+              <w:rPr>
+                <w:sz w:val="24"/>
                 <w:lang w:val="en-US"/>
               </w:rPr>
               <w:t>olezhko11</w:t>
@@ -188,67 +305,35 @@
         </w:tc>
         <w:tc>
           <w:tcPr>
-            <w:tcW w:w="4808" w:type="dxa"/>
+            <w:tcW w:w="2977" w:type="dxa"/>
           </w:tcPr>
           <w:p>
             <w:pPr>
               <w:jc w:val="right"/>
               <w:rPr>
+                <w:sz w:val="24"/>
                 <w:lang w:val="en-US"/>
               </w:rPr>
             </w:pPr>
-            <w:proofErr w:type="spellStart"/>
             <w:r>
               <w:rPr>
+                <w:sz w:val="24"/>
                 <w:lang w:val="en-US"/>
               </w:rPr>
-              <w:t>vul.</w:t>
-            </w:r>
-            <w:proofErr w:type="spellEnd"/>
-            <w:r>
-              <w:rPr>
-                <w:lang w:val="en-US"/>
-              </w:rPr>
-              <w:t xml:space="preserve"> </w:t>
-            </w:r>
-            <w:proofErr w:type="spellStart"/>
-            <w:r>
-              <w:rPr>
-                <w:lang w:val="en-US"/>
-              </w:rPr>
-              <w:t>Ak</w:t>
-            </w:r>
-            <w:proofErr w:type="spellEnd"/>
-            <w:r>
-              <w:rPr>
-                <w:lang w:val="en-US"/>
-              </w:rPr>
-              <w:t xml:space="preserve">. </w:t>
-            </w:r>
-            <w:proofErr w:type="spellStart"/>
-            <w:r>
-              <w:rPr>
-                <w:lang w:val="en-US"/>
-              </w:rPr>
-              <w:t>Yangelya</w:t>
-            </w:r>
-            <w:proofErr w:type="spellEnd"/>
-            <w:r>
-              <w:rPr>
-                <w:lang w:val="en-US"/>
-              </w:rPr>
-              <w:t xml:space="preserve"> 22, 4-12</w:t>
+              <w:t>vul. Ak. Yangelya 22, 4-12</w:t>
             </w:r>
           </w:p>
           <w:p>
             <w:pPr>
               <w:jc w:val="right"/>
               <w:rPr>
+                <w:sz w:val="24"/>
                 <w:lang w:val="en-US"/>
               </w:rPr>
             </w:pPr>
             <w:r>
               <w:rPr>
+                <w:sz w:val="24"/>
                 <w:lang w:val="en-US"/>
               </w:rPr>
               <w:t>Kiev, Ukraine</w:t>
@@ -258,11 +343,13 @@
             <w:pPr>
               <w:jc w:val="right"/>
               <w:rPr>
+                <w:sz w:val="24"/>
                 <w:lang w:val="en-US"/>
               </w:rPr>
             </w:pPr>
             <w:r>
               <w:rPr>
+                <w:sz w:val="24"/>
                 <w:lang w:val="en-US"/>
               </w:rPr>
               <w:t>03056</w:t>
@@ -283,7 +370,7 @@
     </w:p>
     <w:p>
       <w:pPr>
-        <w:pStyle w:val="1"/>
+        <w:pStyle w:val="Heading1"/>
       </w:pPr>
       <w:r>
         <w:t>Education summary</w:t>
@@ -342,7 +429,6 @@
           <w:lang w:val="en-US"/>
         </w:rPr>
       </w:pPr>
-      <w:proofErr w:type="spellStart"/>
       <w:r>
         <w:rPr>
           <w:sz w:val="24"/>
@@ -365,16 +451,7 @@
           <w:szCs w:val="32"/>
           <w:lang w:val="en-US"/>
         </w:rPr>
-        <w:t>v</w:t>
-      </w:r>
-      <w:proofErr w:type="spellEnd"/>
-      <w:r>
-        <w:rPr>
-          <w:sz w:val="24"/>
-          <w:szCs w:val="32"/>
-          <w:lang w:val="en-US"/>
-        </w:rPr>
-        <w:t>, Ukraine</w:t>
+        <w:t>v, Ukraine</w:t>
       </w:r>
     </w:p>
     <w:p>
@@ -541,7 +618,6 @@
           <w:lang w:val="en-US"/>
         </w:rPr>
       </w:pPr>
-      <w:proofErr w:type="spellStart"/>
       <w:r>
         <w:rPr>
           <w:sz w:val="24"/>
@@ -558,7 +634,6 @@
         </w:rPr>
         <w:t>tsia</w:t>
       </w:r>
-      <w:proofErr w:type="spellEnd"/>
       <w:r>
         <w:rPr>
           <w:sz w:val="24"/>
@@ -927,23 +1002,13 @@
           <w:lang w:val="en-US"/>
         </w:rPr>
       </w:pPr>
-      <w:proofErr w:type="spellStart"/>
-      <w:r>
-        <w:rPr>
-          <w:sz w:val="24"/>
-          <w:szCs w:val="32"/>
-          <w:lang w:val="en-US"/>
-        </w:rPr>
-        <w:t>Vinnytsia</w:t>
-      </w:r>
-      <w:proofErr w:type="spellEnd"/>
-      <w:r>
-        <w:rPr>
-          <w:sz w:val="24"/>
-          <w:szCs w:val="32"/>
-          <w:lang w:val="en-US"/>
-        </w:rPr>
-        <w:t>, Ukraine</w:t>
+      <w:r>
+        <w:rPr>
+          <w:sz w:val="24"/>
+          <w:szCs w:val="32"/>
+          <w:lang w:val="en-US"/>
+        </w:rPr>
+        <w:t>Vinnytsia, Ukraine</w:t>
       </w:r>
     </w:p>
     <w:p>
@@ -974,7 +1039,7 @@
     </w:p>
     <w:p>
       <w:pPr>
-        <w:pStyle w:val="1"/>
+        <w:pStyle w:val="Heading1"/>
         <w:rPr>
           <w:i/>
         </w:rPr>
@@ -1150,7 +1215,31 @@
           <w:szCs w:val="32"/>
           <w:lang w:val="en-US"/>
         </w:rPr>
-        <w:t>: develop and deploy a system to keep and manage data about Student social service’s donors of blood.</w:t>
+        <w:t>: develop and deploy a system to keep and manage data about</w:t>
+      </w:r>
+      <w:r>
+        <w:rPr>
+          <w:sz w:val="24"/>
+          <w:szCs w:val="32"/>
+          <w:lang w:val="en-US"/>
+        </w:rPr>
+        <w:t xml:space="preserve"> blood donors for the </w:t>
+      </w:r>
+      <w:r>
+        <w:rPr>
+          <w:sz w:val="24"/>
+          <w:szCs w:val="32"/>
+          <w:lang w:val="en-US"/>
+        </w:rPr>
+        <w:t>Student s</w:t>
+      </w:r>
+      <w:r>
+        <w:rPr>
+          <w:sz w:val="24"/>
+          <w:szCs w:val="32"/>
+          <w:lang w:val="en-US"/>
+        </w:rPr>
+        <w:t>ocial service.</w:t>
       </w:r>
     </w:p>
     <w:p>
@@ -1176,7 +1265,7 @@
           <w:szCs w:val="32"/>
           <w:lang w:val="en-US"/>
         </w:rPr>
-        <w:t>Oracle 11g, Oracle Enterprise Linux, C#, .NET, WPF</w:t>
+        <w:t>Oracle 11g, C#, .NET, WPF</w:t>
       </w:r>
     </w:p>
     <w:p>
@@ -1189,7 +1278,7 @@
     </w:p>
     <w:p>
       <w:pPr>
-        <w:pStyle w:val="1"/>
+        <w:pStyle w:val="Heading1"/>
       </w:pPr>
       <w:r>
         <w:t>Technologies</w:t>
@@ -1261,7 +1350,7 @@
           <w:sz w:val="24"/>
           <w:lang w:val="en-US"/>
         </w:rPr>
-        <w:t>, Java, Pascal/Delphi, Python, Lisp, Ada, JavaScript</w:t>
+        <w:t>, Java, Pascal/Delphi, Python, Lisp, Ada</w:t>
       </w:r>
     </w:p>
     <w:p>
@@ -1341,39 +1430,7 @@
           <w:sz w:val="24"/>
           <w:lang w:val="en-US"/>
         </w:rPr>
-        <w:t xml:space="preserve">Borland Pascal, Borland Delphi, Embarcadero RAD Studio, Dev-C++, </w:t>
-      </w:r>
-      <w:proofErr w:type="spellStart"/>
-      <w:r>
-        <w:rPr>
-          <w:sz w:val="24"/>
-          <w:lang w:val="en-US"/>
-        </w:rPr>
-        <w:t>Qt</w:t>
-      </w:r>
-      <w:proofErr w:type="spellEnd"/>
-      <w:r>
-        <w:rPr>
-          <w:sz w:val="24"/>
-          <w:lang w:val="en-US"/>
-        </w:rPr>
-        <w:t xml:space="preserve"> Creator, </w:t>
-      </w:r>
-      <w:proofErr w:type="spellStart"/>
-      <w:r>
-        <w:rPr>
-          <w:sz w:val="24"/>
-          <w:lang w:val="en-US"/>
-        </w:rPr>
-        <w:t>BlueJ</w:t>
-      </w:r>
-      <w:proofErr w:type="spellEnd"/>
-      <w:r>
-        <w:rPr>
-          <w:sz w:val="24"/>
-          <w:lang w:val="en-US"/>
-        </w:rPr>
-        <w:t>, Unity</w:t>
+        <w:t>Borland Pascal, Borland Delphi, Embarcadero RAD Studio, Dev-C++, Qt Creator, BlueJ, Unity</w:t>
       </w:r>
       <w:r>
         <w:rPr>
@@ -1382,6 +1439,13 @@
         </w:rPr>
         <w:t>, Atom</w:t>
       </w:r>
+      <w:r>
+        <w:rPr>
+          <w:sz w:val="24"/>
+          <w:lang w:val="en-US"/>
+        </w:rPr>
+        <w:t>, MySQL Workbench</w:t>
+      </w:r>
     </w:p>
     <w:p>
       <w:pPr>
@@ -1422,6 +1486,13 @@
         </w:rPr>
         <w:t>Oracle 11g</w:t>
       </w:r>
+      <w:r>
+        <w:rPr>
+          <w:sz w:val="24"/>
+          <w:lang w:val="en-US"/>
+        </w:rPr>
+        <w:t>, MySQL</w:t>
+      </w:r>
     </w:p>
     <w:p>
       <w:pPr>
@@ -1455,43 +1526,25 @@
           <w:lang w:val="en-US"/>
         </w:rPr>
       </w:pPr>
-      <w:proofErr w:type="spellStart"/>
-      <w:r>
-        <w:rPr>
-          <w:sz w:val="24"/>
-          <w:lang w:val="en-US"/>
-        </w:rPr>
-        <w:t>Github</w:t>
-      </w:r>
-      <w:proofErr w:type="spellEnd"/>
-      <w:r>
-        <w:rPr>
-          <w:sz w:val="24"/>
-          <w:lang w:val="en-US"/>
-        </w:rPr>
-        <w:t>/</w:t>
-      </w:r>
-      <w:proofErr w:type="spellStart"/>
-      <w:r>
-        <w:rPr>
-          <w:sz w:val="24"/>
-          <w:lang w:val="en-US"/>
-        </w:rPr>
-        <w:t>Git</w:t>
-      </w:r>
-      <w:proofErr w:type="spellEnd"/>
-    </w:p>
-    <w:p>
-      <w:pPr>
-        <w:rPr>
-          <w:sz w:val="24"/>
-          <w:lang w:val="en-US"/>
-        </w:rPr>
-      </w:pPr>
-    </w:p>
-    <w:p>
-      <w:pPr>
-        <w:pStyle w:val="1"/>
+      <w:r>
+        <w:rPr>
+          <w:sz w:val="24"/>
+          <w:lang w:val="en-US"/>
+        </w:rPr>
+        <w:t>Github/Git</w:t>
+      </w:r>
+    </w:p>
+    <w:p>
+      <w:pPr>
+        <w:rPr>
+          <w:sz w:val="24"/>
+          <w:lang w:val="en-US"/>
+        </w:rPr>
+      </w:pPr>
+    </w:p>
+    <w:p>
+      <w:pPr>
+        <w:pStyle w:val="Heading1"/>
       </w:pPr>
       <w:r>
         <w:t xml:space="preserve">Other </w:t>
@@ -1577,55 +1630,98 @@
           <w:lang w:val="en-US"/>
         </w:rPr>
       </w:pPr>
-      <w:bookmarkStart w:id="0" w:name="_GoBack"/>
-      <w:bookmarkEnd w:id="0"/>
-    </w:p>
-    <w:p>
-      <w:pPr>
-        <w:rPr>
-          <w:sz w:val="24"/>
-          <w:lang w:val="en-US"/>
-        </w:rPr>
-      </w:pPr>
-      <w:r>
-        <w:rPr>
-          <w:sz w:val="24"/>
-          <w:lang w:val="en-US"/>
-        </w:rPr>
-        <w:t xml:space="preserve">An online copy of this CV is </w:t>
-      </w:r>
-      <w:proofErr w:type="spellStart"/>
-      <w:r>
-        <w:rPr>
-          <w:sz w:val="24"/>
-          <w:lang w:val="en-US"/>
-        </w:rPr>
-        <w:t>availaible</w:t>
-      </w:r>
-      <w:proofErr w:type="spellEnd"/>
-      <w:r>
-        <w:rPr>
-          <w:sz w:val="24"/>
-          <w:lang w:val="en-US"/>
-        </w:rPr>
-        <w:t xml:space="preserve"> at</w:t>
-      </w:r>
-    </w:p>
-    <w:p>
-      <w:pPr>
-        <w:rPr>
-          <w:sz w:val="24"/>
-          <w:lang w:val="en-US"/>
-        </w:rPr>
-      </w:pPr>
-      <w:hyperlink r:id="rId7" w:history="1">
+    </w:p>
+    <w:p>
+      <w:pPr>
+        <w:rPr>
+          <w:sz w:val="24"/>
+          <w:lang w:val="en-US"/>
+        </w:rPr>
+      </w:pPr>
+      <w:r>
+        <w:rPr>
+          <w:sz w:val="24"/>
+          <w:lang w:val="en-US"/>
+        </w:rPr>
+        <w:t>An online copy of this CV is availaible at</w:t>
+      </w:r>
+    </w:p>
+    <w:p>
+      <w:pPr>
+        <w:rPr>
+          <w:rStyle w:val="Hyperlink"/>
+          <w:sz w:val="24"/>
+          <w:lang w:val="en-US"/>
+        </w:rPr>
+      </w:pPr>
+      <w:hyperlink r:id="rId8" w:history="1">
         <w:r>
           <w:rPr>
-            <w:rStyle w:val="a4"/>
+            <w:rStyle w:val="Hyperlink"/>
             <w:sz w:val="24"/>
             <w:lang w:val="en-US"/>
           </w:rPr>
-          <w:t>https://github.com/auliere/CurriculumVitae/raw/master/Oleg%20Pedorenko.pdf</w:t>
+          <w:t>https://github.com/auliere/CurriculumVitae/raw/master/Oleg%20Pedorenko_CV.pdf</w:t>
+        </w:r>
+      </w:hyperlink>
+    </w:p>
+    <w:p>
+      <w:pPr>
+        <w:rPr>
+          <w:rStyle w:val="Hyperlink"/>
+          <w:sz w:val="24"/>
+          <w:lang w:val="en-US"/>
+        </w:rPr>
+      </w:pPr>
+    </w:p>
+    <w:p>
+      <w:pPr>
+        <w:rPr>
+          <w:sz w:val="24"/>
+          <w:lang w:val="en-US"/>
+        </w:rPr>
+      </w:pPr>
+      <w:r>
+        <w:rPr>
+          <w:sz w:val="24"/>
+          <w:lang w:val="en-US"/>
+        </w:rPr>
+        <w:t>A single-page, printer-friendly</w:t>
+      </w:r>
+      <w:bookmarkStart w:id="0" w:name="_GoBack"/>
+      <w:bookmarkEnd w:id="0"/>
+      <w:r>
+        <w:rPr>
+          <w:sz w:val="24"/>
+          <w:lang w:val="en-US"/>
+        </w:rPr>
+        <w:t xml:space="preserve"> version of this CV is availaible at:</w:t>
+      </w:r>
+    </w:p>
+    <w:p>
+      <w:pPr>
+        <w:rPr>
+          <w:sz w:val="24"/>
+          <w:lang w:val="en-US"/>
+        </w:rPr>
+      </w:pPr>
+    </w:p>
+    <w:p>
+      <w:pPr>
+        <w:rPr>
+          <w:rStyle w:val="Hyperlink"/>
+          <w:sz w:val="24"/>
+          <w:lang w:val="en-US"/>
+        </w:rPr>
+      </w:pPr>
+      <w:hyperlink r:id="rId9" w:history="1">
+        <w:r>
+          <w:rPr>
+            <w:rStyle w:val="Hyperlink"/>
+            <w:sz w:val="24"/>
+            <w:lang w:val="en-US"/>
+          </w:rPr>
+          <w:t>https://github.com/auliere/CurriculumVitae/raw/master/Oleg%20Pedorenko_CV_printer.pdf</w:t>
         </w:r>
       </w:hyperlink>
     </w:p>
@@ -2158,7 +2254,7 @@
     <w:lsdException w:name="List Table 6 Colorful Accent 6" w:uiPriority="51"/>
     <w:lsdException w:name="List Table 7 Colorful Accent 6" w:uiPriority="52"/>
   </w:latentStyles>
-  <w:style w:type="paragraph" w:default="1" w:styleId="a">
+  <w:style w:type="paragraph" w:default="1" w:styleId="Normal">
     <w:name w:val="Normal"/>
     <w:qFormat/>
     <w:rsid w:val="00E00674"/>
@@ -2171,11 +2267,11 @@
       <w:sz w:val="28"/>
     </w:rPr>
   </w:style>
-  <w:style w:type="paragraph" w:styleId="1">
+  <w:style w:type="paragraph" w:styleId="Heading1">
     <w:name w:val="heading 1"/>
-    <w:basedOn w:val="a"/>
-    <w:next w:val="a"/>
-    <w:link w:val="10"/>
+    <w:basedOn w:val="Normal"/>
+    <w:next w:val="Normal"/>
+    <w:link w:val="Heading1Char"/>
     <w:uiPriority w:val="9"/>
     <w:qFormat/>
     <w:rsid w:val="002801E4"/>
@@ -2192,13 +2288,13 @@
       <w:lang w:val="en-US"/>
     </w:rPr>
   </w:style>
-  <w:style w:type="character" w:default="1" w:styleId="a0">
+  <w:style w:type="character" w:default="1" w:styleId="DefaultParagraphFont">
     <w:name w:val="Default Paragraph Font"/>
     <w:uiPriority w:val="1"/>
     <w:semiHidden/>
     <w:unhideWhenUsed/>
   </w:style>
-  <w:style w:type="table" w:default="1" w:styleId="a1">
+  <w:style w:type="table" w:default="1" w:styleId="TableNormal">
     <w:name w:val="Normal Table"/>
     <w:uiPriority w:val="99"/>
     <w:semiHidden/>
@@ -2213,15 +2309,15 @@
       </w:tblCellMar>
     </w:tblPr>
   </w:style>
-  <w:style w:type="numbering" w:default="1" w:styleId="a2">
+  <w:style w:type="numbering" w:default="1" w:styleId="NoList">
     <w:name w:val="No List"/>
     <w:uiPriority w:val="99"/>
     <w:semiHidden/>
     <w:unhideWhenUsed/>
   </w:style>
-  <w:style w:type="table" w:styleId="a3">
+  <w:style w:type="table" w:styleId="TableGrid">
     <w:name w:val="Table Grid"/>
-    <w:basedOn w:val="a1"/>
+    <w:basedOn w:val="TableNormal"/>
     <w:uiPriority w:val="39"/>
     <w:rsid w:val="00E00674"/>
     <w:pPr>
@@ -2245,9 +2341,9 @@
       </w:tblCellMar>
     </w:tblPr>
   </w:style>
-  <w:style w:type="character" w:styleId="a4">
+  <w:style w:type="character" w:styleId="Hyperlink">
     <w:name w:val="Hyperlink"/>
-    <w:basedOn w:val="a0"/>
+    <w:basedOn w:val="DefaultParagraphFont"/>
     <w:uiPriority w:val="99"/>
     <w:unhideWhenUsed/>
     <w:rsid w:val="00E00674"/>
@@ -2256,9 +2352,9 @@
       <w:u w:val="single"/>
     </w:rPr>
   </w:style>
-  <w:style w:type="paragraph" w:styleId="a5">
+  <w:style w:type="paragraph" w:styleId="ListParagraph">
     <w:name w:val="List Paragraph"/>
-    <w:basedOn w:val="a"/>
+    <w:basedOn w:val="Normal"/>
     <w:uiPriority w:val="34"/>
     <w:qFormat/>
     <w:rsid w:val="00E00674"/>
@@ -2266,11 +2362,11 @@
       <w:ind w:left="720"/>
     </w:pPr>
   </w:style>
-  <w:style w:type="paragraph" w:styleId="a6">
+  <w:style w:type="paragraph" w:styleId="Title">
     <w:name w:val="Title"/>
-    <w:basedOn w:val="a"/>
-    <w:next w:val="a"/>
-    <w:link w:val="a7"/>
+    <w:basedOn w:val="Normal"/>
+    <w:next w:val="Normal"/>
+    <w:link w:val="TitleChar"/>
     <w:uiPriority w:val="10"/>
     <w:qFormat/>
     <w:rsid w:val="004739DE"/>
@@ -2283,10 +2379,10 @@
       <w:lang w:val="en-US"/>
     </w:rPr>
   </w:style>
-  <w:style w:type="character" w:customStyle="1" w:styleId="a7">
-    <w:name w:val="Название Знак"/>
-    <w:basedOn w:val="a0"/>
-    <w:link w:val="a6"/>
+  <w:style w:type="character" w:customStyle="1" w:styleId="TitleChar">
+    <w:name w:val="Title Char"/>
+    <w:basedOn w:val="DefaultParagraphFont"/>
+    <w:link w:val="Title"/>
     <w:uiPriority w:val="10"/>
     <w:rsid w:val="004739DE"/>
     <w:rPr>
@@ -2296,10 +2392,10 @@
       <w:lang w:val="en-US"/>
     </w:rPr>
   </w:style>
-  <w:style w:type="character" w:customStyle="1" w:styleId="10">
-    <w:name w:val="Заголовок 1 Знак"/>
-    <w:basedOn w:val="a0"/>
-    <w:link w:val="1"/>
+  <w:style w:type="character" w:customStyle="1" w:styleId="Heading1Char">
+    <w:name w:val="Heading 1 Char"/>
+    <w:basedOn w:val="DefaultParagraphFont"/>
+    <w:link w:val="Heading1"/>
     <w:uiPriority w:val="9"/>
     <w:rsid w:val="002801E4"/>
     <w:rPr>
@@ -2310,10 +2406,10 @@
       <w:lang w:val="en-US"/>
     </w:rPr>
   </w:style>
-  <w:style w:type="paragraph" w:styleId="a8">
+  <w:style w:type="paragraph" w:styleId="BalloonText">
     <w:name w:val="Balloon Text"/>
-    <w:basedOn w:val="a"/>
-    <w:link w:val="a9"/>
+    <w:basedOn w:val="Normal"/>
+    <w:link w:val="BalloonTextChar"/>
     <w:uiPriority w:val="99"/>
     <w:semiHidden/>
     <w:unhideWhenUsed/>
@@ -2327,10 +2423,10 @@
       <w:szCs w:val="18"/>
     </w:rPr>
   </w:style>
-  <w:style w:type="character" w:customStyle="1" w:styleId="a9">
-    <w:name w:val="Текст выноски Знак"/>
-    <w:basedOn w:val="a0"/>
-    <w:link w:val="a8"/>
+  <w:style w:type="character" w:customStyle="1" w:styleId="BalloonTextChar">
+    <w:name w:val="Balloon Text Char"/>
+    <w:basedOn w:val="DefaultParagraphFont"/>
+    <w:link w:val="BalloonText"/>
     <w:uiPriority w:val="99"/>
     <w:semiHidden/>
     <w:rsid w:val="0024713A"/>
@@ -2609,7 +2705,7 @@
 </file>
 
 <file path=customXml/itemProps1.xml><?xml version="1.0" encoding="utf-8"?>
-<ds:datastoreItem xmlns:ds="http://schemas.openxmlformats.org/officeDocument/2006/customXml" ds:itemID="{3DAF4613-64D8-41BE-9B60-904C8F68F040}">
+<ds:datastoreItem xmlns:ds="http://schemas.openxmlformats.org/officeDocument/2006/customXml" ds:itemID="{025725FD-A9A9-4E0D-8236-84B851E698C3}">
   <ds:schemaRefs>
     <ds:schemaRef ds:uri="http://schemas.openxmlformats.org/officeDocument/2006/bibliography"/>
   </ds:schemaRefs>

</xml_diff>